<commit_message>
Chicos ahí corregí algunas cosas y respondi las dudas. Fijense de usar en las plantillas de t. Grueso los mismos colores asi despues evitamos tener que cambiarlos a cada uno.Cualquier cosa nos comunicamos...Lore.
</commit_message>
<xml_diff>
--- a/02_modelado del sistema de negocio/Modelado del Sistema de Negocios.docx
+++ b/02_modelado del sistema de negocio/Modelado del Sistema de Negocios.docx
@@ -765,7 +765,7 @@
               <w:rFonts w:ascii="Arial" w:hAnsi="Arial"/>
               <w:noProof/>
               <w:kern w:val="32"/>
-              <w:lang w:val="es-ES" w:eastAsia="es-ES"/>
+              <w:lang w:eastAsia="es-AR"/>
             </w:rPr>
             <w:drawing>
               <wp:anchor distT="0" distB="0" distL="114300" distR="114300" simplePos="0" relativeHeight="251656704" behindDoc="0" locked="0" layoutInCell="1" allowOverlap="1">
@@ -2689,21 +2689,21 @@
           <w:rFonts w:ascii="Arial" w:hAnsi="Arial"/>
           <w:noProof/>
           <w:kern w:val="32"/>
-          <w:lang w:val="es-ES" w:eastAsia="es-ES"/>
+          <w:lang w:eastAsia="es-AR"/>
         </w:rPr>
         <w:drawing>
           <wp:anchor distT="0" distB="0" distL="114300" distR="114300" simplePos="0" relativeHeight="251666944" behindDoc="1" locked="0" layoutInCell="1" allowOverlap="1">
             <wp:simplePos x="0" y="0"/>
             <wp:positionH relativeFrom="column">
-              <wp:posOffset>-1659862</wp:posOffset>
+              <wp:posOffset>-1621312</wp:posOffset>
             </wp:positionH>
             <wp:positionV relativeFrom="paragraph">
-              <wp:posOffset>356842</wp:posOffset>
+              <wp:posOffset>321341</wp:posOffset>
             </wp:positionV>
-            <wp:extent cx="8933070" cy="5066085"/>
-            <wp:effectExtent l="0" t="1181100" r="0" b="991815"/>
+            <wp:extent cx="8961120" cy="5142296"/>
+            <wp:effectExtent l="0" t="1181100" r="0" b="972754"/>
             <wp:wrapNone/>
-            <wp:docPr id="5" name="Imagen 2"/>
+            <wp:docPr id="2" name="Imagen 2"/>
             <wp:cNvGraphicFramePr>
               <a:graphicFrameLocks xmlns:a="http://schemas.openxmlformats.org/drawingml/2006/main" noChangeAspect="1"/>
             </wp:cNvGraphicFramePr>
@@ -2726,7 +2726,7 @@
                   <pic:spPr bwMode="auto">
                     <a:xfrm rot="16200000">
                       <a:off x="0" y="0"/>
-                      <a:ext cx="8932984" cy="5066036"/>
+                      <a:ext cx="8961120" cy="5142296"/>
                     </a:xfrm>
                     <a:prstGeom prst="rect">
                       <a:avLst/>
@@ -2778,7 +2778,7 @@
           <w:kern w:val="28"/>
           <w:sz w:val="16"/>
           <w:szCs w:val="16"/>
-          <w:lang w:val="es-ES" w:eastAsia="es-ES"/>
+          <w:lang w:eastAsia="es-AR"/>
         </w:rPr>
         <w:lastRenderedPageBreak/>
         <w:drawing>
@@ -3164,7 +3164,23 @@
           <w:sz w:val="24"/>
           <w:szCs w:val="24"/>
         </w:rPr>
-        <w:t>y seleccionando el mas adecuado.</w:t>
+        <w:t>y seleccionand</w:t>
+      </w:r>
+      <w:r>
+        <w:rPr>
+          <w:rFonts w:cs="Arial"/>
+          <w:sz w:val="24"/>
+          <w:szCs w:val="24"/>
+        </w:rPr>
+        <w:t>o el má</w:t>
+      </w:r>
+      <w:r>
+        <w:rPr>
+          <w:rFonts w:cs="Arial"/>
+          <w:sz w:val="24"/>
+          <w:szCs w:val="24"/>
+        </w:rPr>
+        <w:t>s adecuado.</w:t>
       </w:r>
     </w:p>
     <w:p>
@@ -5743,6 +5759,15 @@
       <w:r>
         <w:t xml:space="preserve"> </w:t>
       </w:r>
+      <w:r>
+        <w:t xml:space="preserve"> </w:t>
+      </w:r>
+      <w:r>
+        <w:rPr>
+          <w:highlight w:val="magenta"/>
+        </w:rPr>
+        <w:t>Chicos contesto entre líneas subrayadas con fucsia. Ese va a ser mi color… jeje LORE.</w:t>
+      </w:r>
     </w:p>
     <w:p>
       <w:pPr>
@@ -5756,6 +5781,15 @@
       <w:r>
         <w:t>En el CU 3.. esta bien lo que puse sobre proveedores? No se exactamente que se hace ahí con los proveedores.</w:t>
       </w:r>
+      <w:r>
+        <w:t xml:space="preserve">  </w:t>
+      </w:r>
+      <w:r>
+        <w:rPr>
+          <w:highlight w:val="magenta"/>
+        </w:rPr>
+        <w:t>CU3??? En ese no hay proveedores. Es el de consulta Web</w:t>
+      </w:r>
     </w:p>
     <w:p>
       <w:pPr>
@@ -5765,6 +5799,9 @@
           <w:numId w:val="31"/>
         </w:numPr>
         <w:spacing w:after="0" w:line="240" w:lineRule="auto"/>
+        <w:rPr>
+          <w:highlight w:val="yellow"/>
+        </w:rPr>
       </w:pPr>
       <w:r>
         <w:t>Son necesario todos esos informes?? Yo quizás sacaría un par de ellos..</w:t>
@@ -5787,12 +5824,15 @@
         </w:rPr>
         <w:t>aja</w:t>
       </w:r>
-    </w:p>
-    <w:p>
-      <w:pPr>
-        <w:pStyle w:val="Prrafodelista"/>
-        <w:spacing w:after="0" w:line="240" w:lineRule="auto"/>
-      </w:pPr>
+      <w:r>
+        <w:t xml:space="preserve">   </w:t>
+      </w:r>
+      <w:r>
+        <w:rPr>
+          <w:highlight w:val="magenta"/>
+        </w:rPr>
+        <w:t>Los informes ya dijimos que quedaban los que estaban y no podemos reducirlos.</w:t>
+      </w:r>
     </w:p>
     <w:p>
       <w:pPr>
@@ -5833,6 +5873,18 @@
         </w:rPr>
         <w:t>CU 31 se corta el nombre en el diagrama!</w:t>
       </w:r>
+      <w:r>
+        <w:rPr>
+          <w:color w:val="FF0000"/>
+        </w:rPr>
+        <w:t xml:space="preserve"> </w:t>
+      </w:r>
+      <w:r>
+        <w:rPr>
+          <w:highlight w:val="magenta"/>
+        </w:rPr>
+        <w:t>Ya lo corregi</w:t>
+      </w:r>
     </w:p>
     <w:p>
       <w:pPr>
@@ -5843,20 +5895,29 @@
         </w:numPr>
         <w:spacing w:after="0" w:line="240" w:lineRule="auto"/>
         <w:rPr>
+          <w:highlight w:val="magenta"/>
+        </w:rPr>
+      </w:pPr>
+      <w:r>
+        <w:rPr>
           <w:color w:val="FF0000"/>
         </w:rPr>
-      </w:pPr>
+        <w:t xml:space="preserve">CU 39: </w:t>
+      </w:r>
       <w:r>
         <w:rPr>
           <w:color w:val="FF0000"/>
         </w:rPr>
-        <w:t xml:space="preserve">CU 39: </w:t>
-      </w:r>
-      <w:r>
-        <w:rPr>
+        <w:t>“</w:t>
+      </w:r>
+      <w:r>
+        <w:rPr>
+          <w:rFonts w:cs="Arial"/>
           <w:color w:val="FF0000"/>
-        </w:rPr>
-        <w:t>“</w:t>
+          <w:sz w:val="24"/>
+          <w:szCs w:val="24"/>
+        </w:rPr>
+        <w:t>Administrar Mantenimiento Preventivo de Maquinaria</w:t>
       </w:r>
       <w:r>
         <w:rPr>
@@ -5865,7 +5926,7 @@
           <w:sz w:val="24"/>
           <w:szCs w:val="24"/>
         </w:rPr>
-        <w:t>Administrar Mantenimiento Preventivo de Maquinaria</w:t>
+        <w:t>”</w:t>
       </w:r>
       <w:r>
         <w:rPr>
@@ -5874,6 +5935,15 @@
           <w:sz w:val="24"/>
           <w:szCs w:val="24"/>
         </w:rPr>
+        <w:t>, me gusta mas ese nombre que el que tiene el diagrama:</w:t>
+      </w:r>
+      <w:r>
+        <w:rPr>
+          <w:rFonts w:cs="Arial"/>
+          <w:color w:val="FF0000"/>
+          <w:sz w:val="24"/>
+          <w:szCs w:val="24"/>
+        </w:rPr>
         <w:t>”</w:t>
       </w:r>
       <w:r>
@@ -5883,7 +5953,7 @@
           <w:sz w:val="24"/>
           <w:szCs w:val="24"/>
         </w:rPr>
-        <w:t>, me gusta mas ese nombre que el que tiene el diagrama:</w:t>
+        <w:t xml:space="preserve"> Administrar Mantenimiento Preventivo Maquina</w:t>
       </w:r>
       <w:r>
         <w:rPr>
@@ -5901,7 +5971,7 @@
           <w:sz w:val="24"/>
           <w:szCs w:val="24"/>
         </w:rPr>
-        <w:t xml:space="preserve"> Administrar Mantenimiento Preventivo Maquina</w:t>
+        <w:t>.</w:t>
       </w:r>
       <w:r>
         <w:rPr>
@@ -5910,7 +5980,7 @@
           <w:sz w:val="24"/>
           <w:szCs w:val="24"/>
         </w:rPr>
-        <w:t>”</w:t>
+        <w:t xml:space="preserve"> Idem CU 40. Elegi vos como ponerlo pero yo deje ambos como estaban.. cambia el que mas te guste para q queden consistentes</w:t>
       </w:r>
       <w:r>
         <w:rPr>
@@ -5919,16 +5989,34 @@
           <w:sz w:val="24"/>
           <w:szCs w:val="24"/>
         </w:rPr>
-        <w:t>.</w:t>
-      </w:r>
-      <w:r>
-        <w:rPr>
-          <w:rFonts w:cs="Arial"/>
-          <w:color w:val="FF0000"/>
-          <w:sz w:val="24"/>
-          <w:szCs w:val="24"/>
-        </w:rPr>
-        <w:t xml:space="preserve"> Idem CU 40. Elegi vos como ponerlo pero yo deje ambos como estaban.. cambia el que mas te guste para q queden consistentes</w:t>
+        <w:t xml:space="preserve">. </w:t>
+      </w:r>
+      <w:r>
+        <w:rPr>
+          <w:rFonts w:cs="Arial"/>
+          <w:sz w:val="24"/>
+          <w:szCs w:val="24"/>
+          <w:highlight w:val="magenta"/>
+        </w:rPr>
+        <w:t>Ok, lo cambie</w:t>
+      </w:r>
+      <w:r>
+        <w:rPr>
+          <w:rFonts w:cs="Arial"/>
+          <w:sz w:val="24"/>
+          <w:szCs w:val="24"/>
+          <w:highlight w:val="magenta"/>
+        </w:rPr>
+        <w:t xml:space="preserve"> en el 39, en el otro no me parece</w:t>
+      </w:r>
+      <w:r>
+        <w:rPr>
+          <w:rFonts w:cs="Arial"/>
+          <w:sz w:val="24"/>
+          <w:szCs w:val="24"/>
+          <w:highlight w:val="magenta"/>
+        </w:rPr>
+        <w:t>. Lo que sí ese nombre puede usarse solo ahora en negocio. En Sistema va a tener q ser a una maquina solamente.</w:t>
       </w:r>
     </w:p>
     <w:p>
@@ -5978,6 +6066,43 @@
           <w:szCs w:val="24"/>
         </w:rPr>
         <w:sym w:font="Wingdings" w:char="F04A"/>
+      </w:r>
+      <w:r>
+        <w:rPr>
+          <w:rFonts w:cs="Arial"/>
+          <w:color w:val="FF0000"/>
+          <w:sz w:val="24"/>
+          <w:szCs w:val="24"/>
+        </w:rPr>
+        <w:t xml:space="preserve">. </w:t>
+      </w:r>
+      <w:r>
+        <w:rPr>
+          <w:rFonts w:cs="Arial"/>
+          <w:sz w:val="24"/>
+          <w:szCs w:val="24"/>
+          <w:highlight w:val="magenta"/>
+        </w:rPr>
+        <w:t xml:space="preserve">Lo que pasa es que en la materia calidad nos dijeron eso, que se hace control estadístico de la calidad. Por eso lo pusimos así y además porq para </w:t>
+      </w:r>
+      <w:r>
+        <w:rPr>
+          <w:rFonts w:cs="Arial"/>
+          <w:sz w:val="24"/>
+          <w:szCs w:val="24"/>
+          <w:highlight w:val="magenta"/>
+        </w:rPr>
+        <w:lastRenderedPageBreak/>
+        <w:t>controlar se hacen estudios estadísticos. Yo opino que así está bien. No se que piensa el resto…</w:t>
+      </w:r>
+      <w:r>
+        <w:rPr>
+          <w:rFonts w:cs="Arial"/>
+          <w:color w:val="FF0000"/>
+          <w:sz w:val="24"/>
+          <w:szCs w:val="24"/>
+        </w:rPr>
+        <w:t xml:space="preserve"> </w:t>
       </w:r>
     </w:p>
     <w:p>
@@ -6050,6 +6175,7 @@
             <w:tcW w:w="8222" w:type="dxa"/>
             <w:gridSpan w:val="2"/>
             <w:tcBorders>
+              <w:bottom w:val="double" w:sz="4" w:space="0" w:color="C0C0C0"/>
               <w:right w:val="nil"/>
             </w:tcBorders>
             <w:shd w:val="clear" w:color="auto" w:fill="auto"/>
@@ -6139,7 +6265,7 @@
           <w:tcPr>
             <w:tcW w:w="8222" w:type="dxa"/>
             <w:gridSpan w:val="2"/>
-            <w:shd w:val="clear" w:color="auto" w:fill="A8D6FF" w:themeFill="background2" w:themeFillShade="E6"/>
+            <w:shd w:val="clear" w:color="auto" w:fill="94EFE3" w:themeFill="accent6" w:themeFillTint="66"/>
             <w:tcMar>
               <w:top w:w="57" w:type="dxa"/>
             </w:tcMar>
@@ -6461,6 +6587,7 @@
             <w:tcW w:w="8222" w:type="dxa"/>
             <w:gridSpan w:val="2"/>
             <w:tcBorders>
+              <w:bottom w:val="double" w:sz="4" w:space="0" w:color="C0C0C0"/>
               <w:right w:val="nil"/>
             </w:tcBorders>
             <w:shd w:val="clear" w:color="auto" w:fill="auto"/>
@@ -6550,7 +6677,7 @@
           <w:tcPr>
             <w:tcW w:w="8222" w:type="dxa"/>
             <w:gridSpan w:val="2"/>
-            <w:shd w:val="clear" w:color="auto" w:fill="A8D6FF" w:themeFill="background2" w:themeFillShade="E6"/>
+            <w:shd w:val="clear" w:color="auto" w:fill="94EFE3" w:themeFill="accent6" w:themeFillTint="66"/>
             <w:tcMar>
               <w:top w:w="57" w:type="dxa"/>
             </w:tcMar>
@@ -7076,7 +7203,7 @@
                       <w:noProof/>
                       <w:color w:val="7FD13B" w:themeColor="accent1"/>
                     </w:rPr>
-                    <w:t>8</w:t>
+                    <w:t>6</w:t>
                   </w:r>
                   <w:r>
                     <w:rPr>
@@ -7244,7 +7371,7 @@
     <w:r>
       <w:rPr>
         <w:noProof/>
-        <w:lang w:val="es-ES" w:eastAsia="es-ES"/>
+        <w:lang w:eastAsia="es-AR"/>
       </w:rPr>
       <w:drawing>
         <wp:anchor distT="0" distB="0" distL="114300" distR="114300" simplePos="0" relativeHeight="251658240" behindDoc="0" locked="0" layoutInCell="1" allowOverlap="1">

</xml_diff>